<commit_message>
Submission for Module 5 - PJBeck84 (Patrick Beck)
</commit_message>
<xml_diff>
--- a/Module 5/PS101-M05.docx
+++ b/Module 5/PS101-M05.docx
@@ -4998,7 +4998,7 @@
         <w:tblLook w:val="04A0" w:firstRow="1" w:lastRow="0" w:firstColumn="1" w:lastColumn="0" w:noHBand="0" w:noVBand="1"/>
       </w:tblPr>
       <w:tblGrid>
-        <w:gridCol w:w="9236"/>
+        <w:gridCol w:w="9576"/>
       </w:tblGrid>
       <w:tr>
         <w:trPr>
@@ -5057,6 +5057,53 @@
                 <w:lang w:eastAsia="ko-KR"/>
               </w:rPr>
             </w:pPr>
+            <w:r>
+              <w:rPr>
+                <w:noProof/>
+                <w:lang w:eastAsia="ko-KR"/>
+              </w:rPr>
+              <w:drawing>
+                <wp:inline distT="0" distB="0" distL="0" distR="0" wp14:anchorId="6C26AAEC" wp14:editId="45961B4C">
+                  <wp:extent cx="5943600" cy="3875405"/>
+                  <wp:effectExtent l="0" t="0" r="0" b="0"/>
+                  <wp:docPr id="10" name="Picture 10" descr="Graphical user interface, text, application&#10;&#10;Description automatically generated"/>
+                  <wp:cNvGraphicFramePr>
+                    <a:graphicFrameLocks xmlns:a="http://schemas.openxmlformats.org/drawingml/2006/main" noChangeAspect="1"/>
+                  </wp:cNvGraphicFramePr>
+                  <a:graphic xmlns:a="http://schemas.openxmlformats.org/drawingml/2006/main">
+                    <a:graphicData uri="http://schemas.openxmlformats.org/drawingml/2006/picture">
+                      <pic:pic xmlns:pic="http://schemas.openxmlformats.org/drawingml/2006/picture">
+                        <pic:nvPicPr>
+                          <pic:cNvPr id="10" name="Picture 10" descr="Graphical user interface, text, application&#10;&#10;Description automatically generated"/>
+                          <pic:cNvPicPr/>
+                        </pic:nvPicPr>
+                        <pic:blipFill>
+                          <a:blip r:embed="rId23" cstate="print">
+                            <a:extLst>
+                              <a:ext uri="{28A0092B-C50C-407E-A947-70E740481C1C}">
+                                <a14:useLocalDpi xmlns:a14="http://schemas.microsoft.com/office/drawing/2010/main" val="0"/>
+                              </a:ext>
+                            </a:extLst>
+                          </a:blip>
+                          <a:stretch>
+                            <a:fillRect/>
+                          </a:stretch>
+                        </pic:blipFill>
+                        <pic:spPr>
+                          <a:xfrm>
+                            <a:off x="0" y="0"/>
+                            <a:ext cx="5943600" cy="3875405"/>
+                          </a:xfrm>
+                          <a:prstGeom prst="rect">
+                            <a:avLst/>
+                          </a:prstGeom>
+                        </pic:spPr>
+                      </pic:pic>
+                    </a:graphicData>
+                  </a:graphic>
+                </wp:inline>
+              </w:drawing>
+            </w:r>
           </w:p>
           <w:p>
             <w:pPr>
@@ -5331,6 +5378,7 @@
           <w:b/>
           <w:lang w:eastAsia="ko-KR"/>
         </w:rPr>
+        <w:lastRenderedPageBreak/>
         <w:t xml:space="preserve">% </w:t>
       </w:r>
       <w:r>
@@ -5422,154 +5470,6 @@
             <wp:extent cx="5943600" cy="627380"/>
             <wp:effectExtent l="0" t="0" r="0" b="1270"/>
             <wp:docPr id="31" name="Picture 31"/>
-            <wp:cNvGraphicFramePr>
-              <a:graphicFrameLocks xmlns:a="http://schemas.openxmlformats.org/drawingml/2006/main" noChangeAspect="1"/>
-            </wp:cNvGraphicFramePr>
-            <a:graphic xmlns:a="http://schemas.openxmlformats.org/drawingml/2006/main">
-              <a:graphicData uri="http://schemas.openxmlformats.org/drawingml/2006/picture">
-                <pic:pic xmlns:pic="http://schemas.openxmlformats.org/drawingml/2006/picture">
-                  <pic:nvPicPr>
-                    <pic:cNvPr id="1" name=""/>
-                    <pic:cNvPicPr/>
-                  </pic:nvPicPr>
-                  <pic:blipFill>
-                    <a:blip r:embed="rId23"/>
-                    <a:stretch>
-                      <a:fillRect/>
-                    </a:stretch>
-                  </pic:blipFill>
-                  <pic:spPr>
-                    <a:xfrm>
-                      <a:off x="0" y="0"/>
-                      <a:ext cx="5943600" cy="627380"/>
-                    </a:xfrm>
-                    <a:prstGeom prst="rect">
-                      <a:avLst/>
-                    </a:prstGeom>
-                  </pic:spPr>
-                </pic:pic>
-              </a:graphicData>
-            </a:graphic>
-          </wp:inline>
-        </w:drawing>
-      </w:r>
-    </w:p>
-    <w:p>
-      <w:pPr>
-        <w:pStyle w:val="ListParagraph"/>
-        <w:ind w:left="400"/>
-      </w:pPr>
-    </w:p>
-    <w:p>
-      <w:pPr>
-        <w:pStyle w:val="ListParagraph"/>
-        <w:ind w:left="400"/>
-      </w:pPr>
-      <w:r>
-        <w:t>But if you try the following command, nothing will return.</w:t>
-      </w:r>
-    </w:p>
-    <w:p>
-      <w:pPr>
-        <w:pStyle w:val="ListParagraph"/>
-        <w:ind w:left="400"/>
-        <w:rPr>
-          <w:rFonts w:ascii="Courier New" w:hAnsi="Courier New" w:cs="Courier New"/>
-          <w:b/>
-          <w:lang w:eastAsia="ko-KR"/>
-        </w:rPr>
-      </w:pPr>
-    </w:p>
-    <w:p>
-      <w:pPr>
-        <w:pStyle w:val="ListParagraph"/>
-        <w:ind w:left="400"/>
-        <w:rPr>
-          <w:rFonts w:ascii="Courier New" w:hAnsi="Courier New" w:cs="Courier New"/>
-          <w:b/>
-          <w:lang w:eastAsia="ko-KR"/>
-        </w:rPr>
-      </w:pPr>
-      <w:r>
-        <w:rPr>
-          <w:rFonts w:ascii="Courier New" w:hAnsi="Courier New" w:cs="Courier New"/>
-          <w:b/>
-          <w:lang w:eastAsia="ko-KR"/>
-        </w:rPr>
-        <w:t xml:space="preserve">% </w:t>
-      </w:r>
-      <w:r>
-        <w:rPr>
-          <w:rFonts w:ascii="Courier New" w:hAnsi="Courier New" w:cs="Courier New"/>
-          <w:b/>
-          <w:lang w:eastAsia="ko-KR"/>
-        </w:rPr>
-        <w:t xml:space="preserve">Get-Service –Name </w:t>
-      </w:r>
-      <w:proofErr w:type="spellStart"/>
-      <w:r>
-        <w:rPr>
-          <w:rFonts w:ascii="Courier New" w:hAnsi="Courier New" w:cs="Courier New"/>
-          <w:b/>
-          <w:lang w:eastAsia="ko-KR"/>
-        </w:rPr>
-        <w:t>audiosrv</w:t>
-      </w:r>
-      <w:proofErr w:type="spellEnd"/>
-      <w:r>
-        <w:rPr>
-          <w:rFonts w:ascii="Courier New" w:hAnsi="Courier New" w:cs="Courier New"/>
-          <w:b/>
-          <w:lang w:eastAsia="ko-KR"/>
-        </w:rPr>
-        <w:t xml:space="preserve"> | Where-Object {$</w:t>
-      </w:r>
-      <w:proofErr w:type="gramStart"/>
-      <w:r>
-        <w:rPr>
-          <w:rFonts w:ascii="Courier New" w:hAnsi="Courier New" w:cs="Courier New"/>
-          <w:b/>
-          <w:lang w:eastAsia="ko-KR"/>
-        </w:rPr>
-        <w:t>_.Status</w:t>
-      </w:r>
-      <w:proofErr w:type="gramEnd"/>
-      <w:r>
-        <w:rPr>
-          <w:rFonts w:ascii="Courier New" w:hAnsi="Courier New" w:cs="Courier New"/>
-          <w:b/>
-          <w:lang w:eastAsia="ko-KR"/>
-        </w:rPr>
-        <w:t xml:space="preserve"> –eq “Stop”}</w:t>
-      </w:r>
-    </w:p>
-    <w:p>
-      <w:pPr>
-        <w:pStyle w:val="ListParagraph"/>
-        <w:ind w:left="400"/>
-        <w:rPr>
-          <w:rFonts w:ascii="Courier New" w:hAnsi="Courier New" w:cs="Courier New"/>
-          <w:b/>
-          <w:lang w:eastAsia="ko-KR"/>
-        </w:rPr>
-      </w:pPr>
-    </w:p>
-    <w:p>
-      <w:pPr>
-        <w:pStyle w:val="ListParagraph"/>
-        <w:ind w:left="400"/>
-      </w:pPr>
-      <w:r>
-        <w:rPr>
-          <w:noProof/>
-          <w:lang w:eastAsia="ko-KR"/>
-        </w:rPr>
-        <w:lastRenderedPageBreak/>
-        <w:drawing>
-          <wp:inline distT="0" distB="0" distL="0" distR="0" wp14:anchorId="36D0267F" wp14:editId="21D13690">
-            <wp:extent cx="5943600" cy="397510"/>
-            <wp:effectExtent l="0" t="0" r="0" b="2540"/>
-            <wp:docPr id="34" name="Picture 34"/>
             <wp:cNvGraphicFramePr>
               <a:graphicFrameLocks xmlns:a="http://schemas.openxmlformats.org/drawingml/2006/main" noChangeAspect="1"/>
             </wp:cNvGraphicFramePr>
@@ -5589,7 +5489,7 @@
                   <pic:spPr>
                     <a:xfrm>
                       <a:off x="0" y="0"/>
-                      <a:ext cx="5943600" cy="397510"/>
+                      <a:ext cx="5943600" cy="627380"/>
                     </a:xfrm>
                     <a:prstGeom prst="rect">
                       <a:avLst/>
@@ -5611,20 +5511,27 @@
     <w:p>
       <w:pPr>
         <w:pStyle w:val="ListParagraph"/>
-        <w:numPr>
-          <w:ilvl w:val="0"/>
-          <w:numId w:val="7"/>
-        </w:numPr>
-      </w:pPr>
-      <w:r>
-        <w:t>Finally, let’s then open ALL the services that have their status in “Running”</w:t>
-      </w:r>
-    </w:p>
-    <w:p/>
-    <w:p>
-      <w:pPr>
-        <w:pStyle w:val="ListParagraph"/>
         <w:ind w:left="400"/>
+      </w:pPr>
+      <w:r>
+        <w:t>But if you try the following command, nothing will return.</w:t>
+      </w:r>
+    </w:p>
+    <w:p>
+      <w:pPr>
+        <w:pStyle w:val="ListParagraph"/>
+        <w:ind w:left="400"/>
+        <w:rPr>
+          <w:rFonts w:ascii="Courier New" w:hAnsi="Courier New" w:cs="Courier New"/>
+          <w:b/>
+          <w:lang w:eastAsia="ko-KR"/>
+        </w:rPr>
+      </w:pPr>
+    </w:p>
+    <w:p>
+      <w:pPr>
+        <w:pStyle w:val="ListParagraph"/>
+        <w:ind w:left="400"/>
         <w:rPr>
           <w:rFonts w:ascii="Courier New" w:hAnsi="Courier New" w:cs="Courier New"/>
           <w:b/>
@@ -5645,7 +5552,25 @@
           <w:b/>
           <w:lang w:eastAsia="ko-KR"/>
         </w:rPr>
-        <w:t>Get-Service | Where-Object {$</w:t>
+        <w:t xml:space="preserve">Get-Service –Name </w:t>
+      </w:r>
+      <w:proofErr w:type="spellStart"/>
+      <w:r>
+        <w:rPr>
+          <w:rFonts w:ascii="Courier New" w:hAnsi="Courier New" w:cs="Courier New"/>
+          <w:b/>
+          <w:lang w:eastAsia="ko-KR"/>
+        </w:rPr>
+        <w:t>audiosrv</w:t>
+      </w:r>
+      <w:proofErr w:type="spellEnd"/>
+      <w:r>
+        <w:rPr>
+          <w:rFonts w:ascii="Courier New" w:hAnsi="Courier New" w:cs="Courier New"/>
+          <w:b/>
+          <w:lang w:eastAsia="ko-KR"/>
+        </w:rPr>
+        <w:t xml:space="preserve"> | Where-Object {$</w:t>
       </w:r>
       <w:proofErr w:type="gramStart"/>
       <w:r>
@@ -5663,1124 +5588,35 @@
           <w:b/>
           <w:lang w:eastAsia="ko-KR"/>
         </w:rPr>
-        <w:t xml:space="preserve"> –eq “Running”}</w:t>
-      </w:r>
-    </w:p>
-    <w:p/>
-    <w:p/>
-    <w:p>
-      <w:pPr>
-        <w:rPr>
-          <w:b/>
-          <w:u w:val="single"/>
-        </w:rPr>
-      </w:pPr>
-      <w:r>
-        <w:rPr>
-          <w:b/>
-          <w:u w:val="single"/>
-        </w:rPr>
-        <w:t>F</w:t>
-      </w:r>
-      <w:r>
-        <w:rPr>
-          <w:b/>
-          <w:u w:val="single"/>
-        </w:rPr>
-        <w:t xml:space="preserve">or and </w:t>
-      </w:r>
-      <w:r>
-        <w:rPr>
-          <w:b/>
-          <w:u w:val="single"/>
-        </w:rPr>
-        <w:t>F</w:t>
-      </w:r>
-      <w:r>
-        <w:rPr>
-          <w:b/>
-          <w:u w:val="single"/>
-        </w:rPr>
-        <w:t>oreach</w:t>
-      </w:r>
-    </w:p>
-    <w:p>
-      <w:pPr>
-        <w:rPr>
-          <w:b/>
-        </w:rPr>
-      </w:pPr>
-    </w:p>
-    <w:p>
-      <w:pPr>
-        <w:pStyle w:val="ListParagraph"/>
-        <w:numPr>
-          <w:ilvl w:val="0"/>
-          <w:numId w:val="7"/>
-        </w:numPr>
-        <w:rPr>
-          <w:b/>
-        </w:rPr>
-      </w:pPr>
-      <w:r>
-        <w:rPr>
-          <w:rFonts w:ascii="Courier New" w:hAnsi="Courier New" w:cs="Courier New"/>
-          <w:b/>
-        </w:rPr>
-        <w:t>for</w:t>
-      </w:r>
-      <w:r>
-        <w:t xml:space="preserve"> loop is used for continuous running of statements based on a conditional test. Here is the syntax.</w:t>
-      </w:r>
-    </w:p>
-    <w:p>
-      <w:pPr>
+        <w:t xml:space="preserve"> –eq “Stop”}</w:t>
+      </w:r>
+    </w:p>
+    <w:p>
+      <w:pPr>
+        <w:pStyle w:val="ListParagraph"/>
         <w:ind w:left="400"/>
         <w:rPr>
-          <w:b/>
-        </w:rPr>
-      </w:pPr>
-    </w:p>
-    <w:p>
-      <w:pPr>
+          <w:rFonts w:ascii="Courier New" w:hAnsi="Courier New" w:cs="Courier New"/>
+          <w:b/>
+          <w:lang w:eastAsia="ko-KR"/>
+        </w:rPr>
+      </w:pPr>
+    </w:p>
+    <w:p>
+      <w:pPr>
+        <w:pStyle w:val="ListParagraph"/>
         <w:ind w:left="400"/>
-        <w:rPr>
-          <w:b/>
-        </w:rPr>
-      </w:pPr>
-      <w:r>
-        <w:rPr>
-          <w:rFonts w:ascii="Courier New" w:hAnsi="Courier New" w:cs="Courier New"/>
-          <w:b/>
-        </w:rPr>
-        <w:t xml:space="preserve">for </w:t>
-      </w:r>
-      <w:r>
-        <w:rPr>
-          <w:b/>
-        </w:rPr>
-        <w:t>(&lt;</w:t>
-      </w:r>
-      <w:r>
-        <w:rPr>
-          <w:b/>
-          <w:color w:val="FF0000"/>
-        </w:rPr>
-        <w:t>initialization</w:t>
-      </w:r>
-      <w:r>
-        <w:rPr>
-          <w:b/>
-        </w:rPr>
-        <w:t>&gt;; &lt;</w:t>
-      </w:r>
-      <w:r>
-        <w:rPr>
-          <w:b/>
-          <w:color w:val="0070C0"/>
-        </w:rPr>
-        <w:t>condition</w:t>
-      </w:r>
-      <w:r>
-        <w:rPr>
-          <w:b/>
-        </w:rPr>
-        <w:t>&gt;; &lt;</w:t>
-      </w:r>
-      <w:r>
-        <w:rPr>
-          <w:b/>
-          <w:color w:val="538135" w:themeColor="accent6" w:themeShade="BF"/>
-        </w:rPr>
-        <w:t>repeat</w:t>
-      </w:r>
-      <w:r>
-        <w:rPr>
-          <w:b/>
-        </w:rPr>
-        <w:t>&gt;)</w:t>
-      </w:r>
-    </w:p>
-    <w:p>
-      <w:pPr>
-        <w:ind w:left="400"/>
-        <w:rPr>
-          <w:b/>
-        </w:rPr>
-      </w:pPr>
-      <w:r>
-        <w:rPr>
-          <w:b/>
-        </w:rPr>
-        <w:t>{</w:t>
-      </w:r>
-    </w:p>
-    <w:p>
-      <w:pPr>
-        <w:ind w:left="400"/>
-        <w:rPr>
-          <w:b/>
-        </w:rPr>
-      </w:pPr>
-      <w:r>
-        <w:rPr>
-          <w:b/>
-        </w:rPr>
-        <w:tab/>
-        <w:t>&lt; statement execution &gt;</w:t>
-      </w:r>
-    </w:p>
-    <w:p>
-      <w:pPr>
-        <w:ind w:left="400"/>
-        <w:rPr>
-          <w:b/>
-        </w:rPr>
-      </w:pPr>
-      <w:r>
-        <w:rPr>
-          <w:b/>
-        </w:rPr>
-        <w:t>}</w:t>
-      </w:r>
-    </w:p>
-    <w:p>
-      <w:pPr>
-        <w:rPr>
-          <w:b/>
-        </w:rPr>
-      </w:pPr>
-    </w:p>
-    <w:p>
-      <w:pPr>
-        <w:pStyle w:val="ListParagraph"/>
-        <w:numPr>
-          <w:ilvl w:val="0"/>
-          <w:numId w:val="7"/>
-        </w:numPr>
-      </w:pPr>
-      <w:r>
-        <w:t xml:space="preserve">Here is </w:t>
-      </w:r>
-      <w:r>
-        <w:t>an</w:t>
-      </w:r>
-      <w:r>
-        <w:t xml:space="preserve"> example. You can try this example in the command line.</w:t>
-      </w:r>
-      <w:r>
-        <w:t xml:space="preserve"> Make sure the </w:t>
-      </w:r>
-      <w:proofErr w:type="gramStart"/>
-      <w:r>
-        <w:t>drop down</w:t>
-      </w:r>
-      <w:proofErr w:type="gramEnd"/>
-      <w:r>
-        <w:t xml:space="preserve"> box on the top right of the terminal is set to “</w:t>
-      </w:r>
-      <w:proofErr w:type="spellStart"/>
-      <w:r>
-        <w:t>powershell</w:t>
-      </w:r>
-      <w:proofErr w:type="spellEnd"/>
-      <w:r>
-        <w:t xml:space="preserve">”, </w:t>
-      </w:r>
-      <w:r>
-        <w:t xml:space="preserve">not the PowerShell </w:t>
-      </w:r>
-      <w:r>
-        <w:t>I</w:t>
-      </w:r>
-      <w:r>
-        <w:t>ntegrated Console”</w:t>
-      </w:r>
-      <w:r>
-        <w:t>.</w:t>
-      </w:r>
-    </w:p>
-    <w:p>
-      <w:pPr>
-        <w:ind w:left="400"/>
-        <w:rPr>
-          <w:b/>
-        </w:rPr>
-      </w:pPr>
-    </w:p>
-    <w:p>
-      <w:pPr>
-        <w:ind w:left="400"/>
-        <w:rPr>
-          <w:rFonts w:ascii="Courier New" w:hAnsi="Courier New" w:cs="Courier New"/>
-          <w:b/>
-        </w:rPr>
-      </w:pPr>
-      <w:proofErr w:type="gramStart"/>
-      <w:r>
-        <w:rPr>
-          <w:rFonts w:ascii="Courier New" w:hAnsi="Courier New" w:cs="Courier New"/>
-          <w:b/>
-        </w:rPr>
-        <w:t>f</w:t>
-      </w:r>
-      <w:r>
-        <w:rPr>
-          <w:rFonts w:ascii="Courier New" w:hAnsi="Courier New" w:cs="Courier New"/>
-          <w:b/>
-        </w:rPr>
-        <w:t>or(</w:t>
-      </w:r>
-      <w:proofErr w:type="gramEnd"/>
-      <w:r>
-        <w:rPr>
-          <w:rFonts w:ascii="Courier New" w:hAnsi="Courier New" w:cs="Courier New"/>
-          <w:b/>
-          <w:color w:val="FF0000"/>
-        </w:rPr>
-        <w:t>$</w:t>
-      </w:r>
-      <w:proofErr w:type="spellStart"/>
-      <w:r>
-        <w:rPr>
-          <w:rFonts w:ascii="Courier New" w:hAnsi="Courier New" w:cs="Courier New"/>
-          <w:b/>
-          <w:color w:val="FF0000"/>
-        </w:rPr>
-        <w:t>i</w:t>
-      </w:r>
-      <w:proofErr w:type="spellEnd"/>
-      <w:r>
-        <w:rPr>
-          <w:rFonts w:ascii="Courier New" w:hAnsi="Courier New" w:cs="Courier New"/>
-          <w:b/>
-          <w:color w:val="FF0000"/>
-        </w:rPr>
-        <w:t xml:space="preserve"> = 1</w:t>
-      </w:r>
-      <w:r>
-        <w:rPr>
-          <w:rFonts w:ascii="Courier New" w:hAnsi="Courier New" w:cs="Courier New"/>
-          <w:b/>
-        </w:rPr>
-        <w:t xml:space="preserve">; </w:t>
-      </w:r>
-      <w:r>
-        <w:rPr>
-          <w:rFonts w:ascii="Courier New" w:hAnsi="Courier New" w:cs="Courier New"/>
-          <w:b/>
-          <w:color w:val="0070C0"/>
-        </w:rPr>
-        <w:t>$</w:t>
-      </w:r>
-      <w:proofErr w:type="spellStart"/>
-      <w:r>
-        <w:rPr>
-          <w:rFonts w:ascii="Courier New" w:hAnsi="Courier New" w:cs="Courier New"/>
-          <w:b/>
-          <w:color w:val="0070C0"/>
-        </w:rPr>
-        <w:t>i</w:t>
-      </w:r>
-      <w:proofErr w:type="spellEnd"/>
-      <w:r>
-        <w:rPr>
-          <w:rFonts w:ascii="Courier New" w:hAnsi="Courier New" w:cs="Courier New"/>
-          <w:b/>
-          <w:color w:val="0070C0"/>
-        </w:rPr>
-        <w:t xml:space="preserve"> –le 10</w:t>
-      </w:r>
-      <w:r>
-        <w:rPr>
-          <w:rFonts w:ascii="Courier New" w:hAnsi="Courier New" w:cs="Courier New"/>
-          <w:b/>
-        </w:rPr>
-        <w:t xml:space="preserve">; </w:t>
-      </w:r>
-      <w:r>
-        <w:rPr>
-          <w:rFonts w:ascii="Courier New" w:hAnsi="Courier New" w:cs="Courier New"/>
-          <w:b/>
-          <w:color w:val="538135" w:themeColor="accent6" w:themeShade="BF"/>
-        </w:rPr>
-        <w:t>$</w:t>
-      </w:r>
-      <w:proofErr w:type="spellStart"/>
-      <w:r>
-        <w:rPr>
-          <w:rFonts w:ascii="Courier New" w:hAnsi="Courier New" w:cs="Courier New"/>
-          <w:b/>
-          <w:color w:val="538135" w:themeColor="accent6" w:themeShade="BF"/>
-        </w:rPr>
-        <w:t>i</w:t>
-      </w:r>
-      <w:proofErr w:type="spellEnd"/>
-      <w:r>
-        <w:rPr>
-          <w:rFonts w:ascii="Courier New" w:hAnsi="Courier New" w:cs="Courier New"/>
-          <w:b/>
-          <w:color w:val="538135" w:themeColor="accent6" w:themeShade="BF"/>
-        </w:rPr>
-        <w:t>++</w:t>
-      </w:r>
-      <w:r>
-        <w:rPr>
-          <w:rFonts w:ascii="Courier New" w:hAnsi="Courier New" w:cs="Courier New"/>
-          <w:b/>
-        </w:rPr>
-        <w:t>)</w:t>
-      </w:r>
-    </w:p>
-    <w:p>
-      <w:pPr>
-        <w:ind w:left="400"/>
-        <w:rPr>
-          <w:rFonts w:ascii="Courier New" w:hAnsi="Courier New" w:cs="Courier New"/>
-          <w:b/>
-        </w:rPr>
-      </w:pPr>
-      <w:r>
-        <w:rPr>
-          <w:rFonts w:ascii="Courier New" w:hAnsi="Courier New" w:cs="Courier New"/>
-          <w:b/>
-        </w:rPr>
-        <w:t>{</w:t>
-      </w:r>
-    </w:p>
-    <w:p>
-      <w:pPr>
-        <w:ind w:left="400"/>
-        <w:rPr>
-          <w:rFonts w:ascii="Courier New" w:hAnsi="Courier New" w:cs="Courier New"/>
-          <w:b/>
-        </w:rPr>
-      </w:pPr>
-      <w:r>
-        <w:rPr>
-          <w:rFonts w:ascii="Courier New" w:hAnsi="Courier New" w:cs="Courier New"/>
-          <w:b/>
-        </w:rPr>
-        <w:tab/>
-        <w:t>Write-Host $</w:t>
-      </w:r>
-      <w:proofErr w:type="spellStart"/>
-      <w:r>
-        <w:rPr>
-          <w:rFonts w:ascii="Courier New" w:hAnsi="Courier New" w:cs="Courier New"/>
-          <w:b/>
-        </w:rPr>
-        <w:t>i</w:t>
-      </w:r>
-      <w:proofErr w:type="spellEnd"/>
-    </w:p>
-    <w:p>
-      <w:pPr>
-        <w:ind w:left="400"/>
-        <w:rPr>
-          <w:rFonts w:ascii="Courier New" w:hAnsi="Courier New" w:cs="Courier New"/>
-          <w:b/>
-        </w:rPr>
-      </w:pPr>
-      <w:r>
-        <w:rPr>
-          <w:rFonts w:ascii="Courier New" w:hAnsi="Courier New" w:cs="Courier New"/>
-          <w:b/>
-        </w:rPr>
-        <w:t>}</w:t>
-      </w:r>
-    </w:p>
-    <w:p>
-      <w:pPr>
-        <w:rPr>
-          <w:b/>
-        </w:rPr>
-      </w:pPr>
-    </w:p>
-    <w:p>
-      <w:pPr>
-        <w:pStyle w:val="ListParagraph"/>
-        <w:numPr>
-          <w:ilvl w:val="0"/>
-          <w:numId w:val="7"/>
-        </w:numPr>
-      </w:pPr>
-      <w:r>
-        <w:rPr>
-          <w:rFonts w:ascii="Courier New" w:hAnsi="Courier New" w:cs="Courier New"/>
-          <w:b/>
-        </w:rPr>
-        <w:t>foreach</w:t>
-      </w:r>
-      <w:r>
-        <w:t xml:space="preserve"> traverse all the items in a collection of items.</w:t>
-      </w:r>
-      <w:r>
-        <w:t xml:space="preserve"> The syntax is following.</w:t>
-      </w:r>
-    </w:p>
-    <w:p/>
-    <w:p>
-      <w:pPr>
-        <w:ind w:left="400"/>
-      </w:pPr>
-      <w:r>
-        <w:rPr>
-          <w:rFonts w:ascii="Courier New" w:hAnsi="Courier New" w:cs="Courier New"/>
-          <w:b/>
-        </w:rPr>
-        <w:t>foreach</w:t>
-      </w:r>
-      <w:r>
-        <w:t xml:space="preserve"> </w:t>
-      </w:r>
-      <w:r>
-        <w:rPr>
-          <w:color w:val="FF0000"/>
-        </w:rPr>
-        <w:t>($&lt;</w:t>
-      </w:r>
-      <w:r>
-        <w:rPr>
-          <w:b/>
-          <w:color w:val="FF0000"/>
-        </w:rPr>
-        <w:t>item</w:t>
-      </w:r>
-      <w:r>
-        <w:rPr>
-          <w:color w:val="FF0000"/>
-        </w:rPr>
-        <w:t xml:space="preserve">&gt; </w:t>
-      </w:r>
-      <w:r>
-        <w:t xml:space="preserve">in </w:t>
-      </w:r>
-      <w:r>
-        <w:rPr>
-          <w:color w:val="0070C0"/>
-        </w:rPr>
-        <w:t>$&lt;</w:t>
-      </w:r>
-      <w:r>
-        <w:rPr>
-          <w:b/>
-          <w:color w:val="0070C0"/>
-        </w:rPr>
-        <w:t>collection</w:t>
-      </w:r>
-      <w:r>
-        <w:rPr>
-          <w:color w:val="0070C0"/>
-        </w:rPr>
-        <w:t>&gt;</w:t>
-      </w:r>
-      <w:r>
-        <w:t>)</w:t>
-      </w:r>
-    </w:p>
-    <w:p>
-      <w:pPr>
-        <w:ind w:left="400"/>
-      </w:pPr>
-      <w:r>
-        <w:t>{</w:t>
-      </w:r>
-    </w:p>
-    <w:p>
-      <w:pPr>
-        <w:ind w:left="400"/>
-        <w:rPr>
-          <w:b/>
-        </w:rPr>
-      </w:pPr>
-      <w:r>
-        <w:tab/>
-      </w:r>
-      <w:r>
-        <w:rPr>
-          <w:b/>
-        </w:rPr>
-        <w:t>&lt; statement execution &gt;</w:t>
-      </w:r>
-    </w:p>
-    <w:p>
-      <w:pPr>
-        <w:ind w:firstLine="400"/>
-      </w:pPr>
-      <w:r>
-        <w:t>}</w:t>
-      </w:r>
-    </w:p>
-    <w:p/>
-    <w:p>
-      <w:pPr>
-        <w:pStyle w:val="ListParagraph"/>
-        <w:numPr>
-          <w:ilvl w:val="0"/>
-          <w:numId w:val="7"/>
-        </w:numPr>
-      </w:pPr>
-      <w:r>
-        <w:t xml:space="preserve">Here is </w:t>
-      </w:r>
-      <w:r>
-        <w:t>an</w:t>
-      </w:r>
-      <w:r>
-        <w:t xml:space="preserve"> example. You can try this example in the command line.</w:t>
-      </w:r>
-    </w:p>
-    <w:p>
-      <w:pPr>
-        <w:pStyle w:val="ListParagraph"/>
-        <w:ind w:left="400"/>
-      </w:pPr>
-    </w:p>
-    <w:p>
-      <w:pPr>
-        <w:pStyle w:val="ListParagraph"/>
-        <w:ind w:left="400"/>
-        <w:rPr>
-          <w:rFonts w:ascii="Courier New" w:hAnsi="Courier New" w:cs="Courier New"/>
-          <w:b/>
-        </w:rPr>
-      </w:pPr>
-      <w:r>
-        <w:rPr>
-          <w:rFonts w:ascii="Courier New" w:hAnsi="Courier New" w:cs="Courier New"/>
-          <w:b/>
-        </w:rPr>
-        <w:t>$Array = “</w:t>
-      </w:r>
-      <w:proofErr w:type="spellStart"/>
-      <w:r>
-        <w:rPr>
-          <w:rFonts w:ascii="Courier New" w:hAnsi="Courier New" w:cs="Courier New"/>
-          <w:b/>
-        </w:rPr>
-        <w:t>a</w:t>
-      </w:r>
-      <w:proofErr w:type="gramStart"/>
-      <w:r>
-        <w:rPr>
-          <w:rFonts w:ascii="Courier New" w:hAnsi="Courier New" w:cs="Courier New"/>
-          <w:b/>
-        </w:rPr>
-        <w:t>”,“</w:t>
-      </w:r>
-      <w:proofErr w:type="gramEnd"/>
-      <w:r>
-        <w:rPr>
-          <w:rFonts w:ascii="Courier New" w:hAnsi="Courier New" w:cs="Courier New"/>
-          <w:b/>
-        </w:rPr>
-        <w:t>b”,“c”,“d</w:t>
-      </w:r>
-      <w:proofErr w:type="spellEnd"/>
-      <w:r>
-        <w:rPr>
-          <w:rFonts w:ascii="Courier New" w:hAnsi="Courier New" w:cs="Courier New"/>
-          <w:b/>
-        </w:rPr>
-        <w:t>”</w:t>
-      </w:r>
-    </w:p>
-    <w:p>
-      <w:pPr>
-        <w:pStyle w:val="ListParagraph"/>
-        <w:ind w:left="400"/>
-        <w:rPr>
-          <w:rFonts w:ascii="Courier New" w:hAnsi="Courier New" w:cs="Courier New"/>
-          <w:b/>
-        </w:rPr>
-      </w:pPr>
-    </w:p>
-    <w:p>
-      <w:pPr>
-        <w:pStyle w:val="ListParagraph"/>
-        <w:ind w:left="400"/>
-        <w:rPr>
-          <w:rFonts w:ascii="Courier New" w:hAnsi="Courier New" w:cs="Courier New"/>
-          <w:b/>
-        </w:rPr>
-      </w:pPr>
-      <w:proofErr w:type="gramStart"/>
-      <w:r>
-        <w:rPr>
-          <w:rFonts w:ascii="Courier New" w:hAnsi="Courier New" w:cs="Courier New"/>
-          <w:b/>
-        </w:rPr>
-        <w:t>foreach(</w:t>
-      </w:r>
-      <w:proofErr w:type="gramEnd"/>
-      <w:r>
-        <w:rPr>
-          <w:rFonts w:ascii="Courier New" w:hAnsi="Courier New" w:cs="Courier New"/>
-          <w:b/>
-        </w:rPr>
-        <w:t>$letter in $Array)</w:t>
-      </w:r>
-    </w:p>
-    <w:p>
-      <w:pPr>
-        <w:pStyle w:val="ListParagraph"/>
-        <w:ind w:left="400"/>
-        <w:rPr>
-          <w:rFonts w:ascii="Courier New" w:hAnsi="Courier New" w:cs="Courier New"/>
-          <w:b/>
-        </w:rPr>
-      </w:pPr>
-      <w:r>
-        <w:rPr>
-          <w:rFonts w:ascii="Courier New" w:hAnsi="Courier New" w:cs="Courier New"/>
-          <w:b/>
-        </w:rPr>
-        <w:t>{</w:t>
-      </w:r>
-    </w:p>
-    <w:p>
-      <w:pPr>
-        <w:pStyle w:val="ListParagraph"/>
-        <w:ind w:left="400"/>
-        <w:rPr>
-          <w:rFonts w:ascii="Courier New" w:hAnsi="Courier New" w:cs="Courier New"/>
-          <w:b/>
-        </w:rPr>
-      </w:pPr>
-      <w:r>
-        <w:rPr>
-          <w:rFonts w:ascii="Courier New" w:hAnsi="Courier New" w:cs="Courier New"/>
-          <w:b/>
-        </w:rPr>
-        <w:tab/>
-        <w:t>Write-Host $letter</w:t>
-      </w:r>
-    </w:p>
-    <w:p>
-      <w:pPr>
-        <w:pStyle w:val="ListParagraph"/>
-        <w:ind w:left="400"/>
-        <w:rPr>
-          <w:rFonts w:ascii="Courier New" w:hAnsi="Courier New" w:cs="Courier New"/>
-          <w:b/>
-        </w:rPr>
-      </w:pPr>
-      <w:r>
-        <w:rPr>
-          <w:rFonts w:ascii="Courier New" w:hAnsi="Courier New" w:cs="Courier New"/>
-          <w:b/>
-        </w:rPr>
-        <w:t>}</w:t>
-      </w:r>
-    </w:p>
-    <w:p>
-      <w:pPr>
-        <w:pStyle w:val="ListParagraph"/>
-        <w:ind w:left="400"/>
-        <w:rPr>
-          <w:rFonts w:ascii="Courier New" w:hAnsi="Courier New" w:cs="Courier New"/>
-          <w:b/>
-        </w:rPr>
-      </w:pPr>
-    </w:p>
-    <w:p>
-      <w:pPr>
-        <w:pStyle w:val="ListParagraph"/>
-        <w:ind w:left="400"/>
-        <w:rPr>
-          <w:rFonts w:ascii="Courier New" w:hAnsi="Courier New" w:cs="Courier New"/>
-          <w:b/>
-        </w:rPr>
-      </w:pPr>
-    </w:p>
-    <w:p>
-      <w:pPr>
-        <w:pStyle w:val="ListParagraph"/>
-        <w:ind w:left="400"/>
-        <w:rPr>
-          <w:rFonts w:ascii="Courier New" w:hAnsi="Courier New" w:cs="Courier New"/>
-          <w:b/>
-        </w:rPr>
-      </w:pPr>
-    </w:p>
-    <w:p>
-      <w:pPr>
-        <w:rPr>
-          <w:rFonts w:ascii="Courier New" w:hAnsi="Courier New" w:cs="Courier New"/>
-          <w:b/>
-        </w:rPr>
-      </w:pPr>
-    </w:p>
-    <w:p>
-      <w:pPr>
-        <w:rPr>
-          <w:rFonts w:ascii="Courier New" w:hAnsi="Courier New" w:cs="Courier New"/>
-          <w:b/>
-        </w:rPr>
-      </w:pPr>
-    </w:p>
-    <w:tbl>
-      <w:tblPr>
-        <w:tblStyle w:val="TableGrid"/>
-        <w:tblW w:w="0" w:type="auto"/>
-        <w:tblLook w:val="04A0" w:firstRow="1" w:lastRow="0" w:firstColumn="1" w:lastColumn="0" w:noHBand="0" w:noVBand="1"/>
-      </w:tblPr>
-      <w:tblGrid>
-        <w:gridCol w:w="9350"/>
-      </w:tblGrid>
-      <w:tr>
-        <w:tc>
-          <w:tcPr>
-            <w:tcW w:w="9350" w:type="dxa"/>
-          </w:tcPr>
-          <w:p>
-            <w:pPr>
-              <w:rPr>
-                <w:b/>
-                <w:u w:val="single"/>
-              </w:rPr>
-            </w:pPr>
-            <w:r>
-              <w:rPr>
-                <w:b/>
-                <w:u w:val="single"/>
-              </w:rPr>
-              <w:t>Q&amp;A</w:t>
-            </w:r>
-            <w:r>
-              <w:rPr>
-                <w:b/>
-                <w:u w:val="single"/>
-              </w:rPr>
-              <w:t xml:space="preserve"> #2</w:t>
-            </w:r>
-          </w:p>
-          <w:p>
-            <w:pPr>
-              <w:rPr>
-                <w:b/>
-              </w:rPr>
-            </w:pPr>
-          </w:p>
-          <w:p>
-            <w:pPr>
-              <w:rPr>
-                <w:b/>
-              </w:rPr>
-            </w:pPr>
-            <w:r>
-              <w:rPr>
-                <w:b/>
-              </w:rPr>
-              <w:t xml:space="preserve">Using </w:t>
-            </w:r>
-            <w:r>
-              <w:rPr>
-                <w:rFonts w:ascii="Courier New" w:hAnsi="Courier New" w:cs="Courier New"/>
-                <w:b/>
-              </w:rPr>
-              <w:t>for</w:t>
-            </w:r>
-            <w:r>
-              <w:rPr>
-                <w:b/>
-              </w:rPr>
-              <w:t xml:space="preserve"> loop, write a cmdlet that displays th</w:t>
-            </w:r>
-            <w:r>
-              <w:rPr>
-                <w:b/>
-              </w:rPr>
-              <w:t>e multiples of 10 from 0 to 100. I</w:t>
-            </w:r>
-            <w:r>
-              <w:rPr>
-                <w:b/>
-              </w:rPr>
-              <w:t>nsert your scre</w:t>
-            </w:r>
-            <w:r>
-              <w:rPr>
-                <w:b/>
-              </w:rPr>
-              <w:t>en capture here.</w:t>
-            </w:r>
-          </w:p>
-          <w:p/>
-          <w:p/>
-          <w:p/>
-          <w:p/>
-          <w:p/>
-          <w:p/>
-        </w:tc>
-      </w:tr>
-    </w:tbl>
-    <w:p/>
-    <w:p>
-      <w:pPr>
-        <w:pStyle w:val="ListParagraph"/>
-        <w:numPr>
-          <w:ilvl w:val="0"/>
-          <w:numId w:val="7"/>
-        </w:numPr>
-      </w:pPr>
-      <w:r>
-        <w:t xml:space="preserve">Let’s check out another loop cmdlet. This time, it is called </w:t>
-      </w:r>
-      <w:r>
-        <w:rPr>
-          <w:rFonts w:ascii="Courier New" w:hAnsi="Courier New" w:cs="Courier New"/>
-          <w:b/>
-        </w:rPr>
-        <w:t>foreach-object</w:t>
-      </w:r>
-      <w:r>
-        <w:t xml:space="preserve">. This is a pipeline variation of the </w:t>
-      </w:r>
-      <w:r>
-        <w:rPr>
-          <w:rFonts w:ascii="Courier New" w:hAnsi="Courier New" w:cs="Courier New"/>
-          <w:b/>
-        </w:rPr>
-        <w:t>foreach</w:t>
-      </w:r>
-      <w:r>
-        <w:t xml:space="preserve"> loop. </w:t>
-      </w:r>
-      <w:r>
-        <w:rPr>
-          <w:rFonts w:ascii="Courier New" w:hAnsi="Courier New" w:cs="Courier New"/>
-          <w:b/>
-        </w:rPr>
-        <w:t>foreach-object</w:t>
-      </w:r>
-      <w:r>
-        <w:t xml:space="preserve"> operates on each item in a </w:t>
-      </w:r>
-      <w:r>
-        <w:rPr>
-          <w:i/>
-          <w:u w:val="single"/>
-        </w:rPr>
-        <w:t>collection of input objects</w:t>
-      </w:r>
-      <w:r>
-        <w:t xml:space="preserve"> rather than a single object (cf. </w:t>
-      </w:r>
-      <w:r>
-        <w:rPr>
-          <w:rFonts w:ascii="Courier New" w:hAnsi="Courier New" w:cs="Courier New"/>
-          <w:b/>
-        </w:rPr>
-        <w:t>where-object</w:t>
-      </w:r>
-      <w:r>
-        <w:t>)</w:t>
-      </w:r>
-    </w:p>
-    <w:p/>
-    <w:p>
-      <w:pPr>
-        <w:ind w:left="400"/>
-        <w:rPr>
-          <w:b/>
-        </w:rPr>
-      </w:pPr>
-      <w:r>
-        <w:rPr>
-          <w:b/>
-        </w:rPr>
-        <w:t xml:space="preserve">&lt;cmdlet&gt; or &lt;object&gt; | </w:t>
-      </w:r>
-      <w:r>
-        <w:rPr>
-          <w:rFonts w:ascii="Courier New" w:hAnsi="Courier New" w:cs="Courier New"/>
-          <w:b/>
-        </w:rPr>
-        <w:t>foreach-object</w:t>
-      </w:r>
-      <w:r>
-        <w:rPr>
-          <w:b/>
-        </w:rPr>
-        <w:t xml:space="preserve"> </w:t>
-      </w:r>
-    </w:p>
-    <w:p>
-      <w:pPr>
-        <w:ind w:left="400"/>
-      </w:pPr>
-    </w:p>
-    <w:p>
-      <w:pPr>
-        <w:ind w:left="400"/>
-      </w:pPr>
-      <w:r>
-        <w:t xml:space="preserve">To use this cmdlet, you would pass a collection of objects via cmdlet or array of strings or number or objects, and then pipe to </w:t>
-      </w:r>
-      <w:r>
-        <w:rPr>
-          <w:rFonts w:ascii="Courier New" w:hAnsi="Courier New" w:cs="Courier New"/>
-          <w:b/>
-        </w:rPr>
-        <w:t>foreach-object</w:t>
-      </w:r>
-      <w:r>
-        <w:t>.</w:t>
-      </w:r>
-    </w:p>
-    <w:p>
-      <w:pPr>
-        <w:ind w:left="400"/>
-      </w:pPr>
-    </w:p>
-    <w:p>
-      <w:pPr>
-        <w:ind w:left="400"/>
-      </w:pPr>
-      <w:r>
-        <w:t>Here is an example.</w:t>
-      </w:r>
-    </w:p>
-    <w:p>
-      <w:pPr>
-        <w:ind w:left="400"/>
-      </w:pPr>
-    </w:p>
-    <w:p>
-      <w:pPr>
-        <w:ind w:left="400"/>
-        <w:rPr>
-          <w:rFonts w:ascii="Courier New" w:hAnsi="Courier New" w:cs="Courier New"/>
-          <w:b/>
-          <w:color w:val="000000" w:themeColor="text1"/>
-          <w:sz w:val="28"/>
-        </w:rPr>
-      </w:pPr>
-      <w:r>
-        <w:rPr>
-          <w:rStyle w:val="hljs-string"/>
-          <w:rFonts w:ascii="Courier New" w:hAnsi="Courier New" w:cs="Courier New"/>
-          <w:b/>
-          <w:color w:val="000000" w:themeColor="text1"/>
-          <w:sz w:val="22"/>
-          <w:szCs w:val="21"/>
-        </w:rPr>
-        <w:t>"</w:t>
-      </w:r>
-      <w:proofErr w:type="spellStart"/>
-      <w:proofErr w:type="gramStart"/>
-      <w:r>
-        <w:rPr>
-          <w:rStyle w:val="hljs-string"/>
-          <w:rFonts w:ascii="Courier New" w:hAnsi="Courier New" w:cs="Courier New"/>
-          <w:b/>
-          <w:color w:val="000000" w:themeColor="text1"/>
-          <w:sz w:val="22"/>
-          <w:szCs w:val="21"/>
-        </w:rPr>
-        <w:t>CityU.At.Seattle</w:t>
-      </w:r>
-      <w:proofErr w:type="spellEnd"/>
-      <w:proofErr w:type="gramEnd"/>
-      <w:r>
-        <w:rPr>
-          <w:rStyle w:val="hljs-string"/>
-          <w:rFonts w:ascii="Courier New" w:hAnsi="Courier New" w:cs="Courier New"/>
-          <w:b/>
-          <w:color w:val="000000" w:themeColor="text1"/>
-          <w:sz w:val="22"/>
-          <w:szCs w:val="21"/>
-        </w:rPr>
-        <w:t>"</w:t>
-      </w:r>
-      <w:r>
-        <w:rPr>
-          <w:rFonts w:ascii="Courier New" w:hAnsi="Courier New" w:cs="Courier New"/>
-          <w:b/>
-          <w:color w:val="000000" w:themeColor="text1"/>
-          <w:sz w:val="22"/>
-          <w:szCs w:val="21"/>
-          <w:shd w:val="clear" w:color="auto" w:fill="FAFAFA"/>
-        </w:rPr>
-        <w:t xml:space="preserve"> | </w:t>
-      </w:r>
-      <w:r>
-        <w:rPr>
-          <w:rFonts w:ascii="Courier New" w:hAnsi="Courier New" w:cs="Courier New"/>
-          <w:b/>
-        </w:rPr>
-        <w:t>foreach-object</w:t>
-      </w:r>
-      <w:r>
-        <w:rPr>
-          <w:rFonts w:ascii="Courier New" w:hAnsi="Courier New" w:cs="Courier New"/>
-          <w:b/>
-          <w:color w:val="000000" w:themeColor="text1"/>
-          <w:sz w:val="22"/>
-          <w:szCs w:val="21"/>
-          <w:shd w:val="clear" w:color="auto" w:fill="FAFAFA"/>
-        </w:rPr>
-        <w:t xml:space="preserve"> {</w:t>
-      </w:r>
-      <w:r>
-        <w:rPr>
-          <w:rStyle w:val="hljs-variable"/>
-          <w:rFonts w:ascii="Courier New" w:hAnsi="Courier New" w:cs="Courier New"/>
-          <w:b/>
-          <w:color w:val="000000" w:themeColor="text1"/>
-          <w:sz w:val="22"/>
-          <w:szCs w:val="21"/>
-        </w:rPr>
-        <w:t>$_</w:t>
-      </w:r>
-      <w:r>
-        <w:rPr>
-          <w:rFonts w:ascii="Courier New" w:hAnsi="Courier New" w:cs="Courier New"/>
-          <w:b/>
-          <w:color w:val="000000" w:themeColor="text1"/>
-          <w:sz w:val="22"/>
-          <w:szCs w:val="21"/>
-          <w:shd w:val="clear" w:color="auto" w:fill="FAFAFA"/>
-        </w:rPr>
-        <w:t>.Split(</w:t>
-      </w:r>
-      <w:r>
-        <w:rPr>
-          <w:rStyle w:val="hljs-string"/>
-          <w:rFonts w:ascii="Courier New" w:hAnsi="Courier New" w:cs="Courier New"/>
-          <w:b/>
-          <w:color w:val="000000" w:themeColor="text1"/>
-          <w:sz w:val="22"/>
-          <w:szCs w:val="21"/>
-        </w:rPr>
-        <w:t>"."</w:t>
-      </w:r>
-      <w:r>
-        <w:rPr>
-          <w:rFonts w:ascii="Courier New" w:hAnsi="Courier New" w:cs="Courier New"/>
-          <w:b/>
-          <w:color w:val="000000" w:themeColor="text1"/>
-          <w:sz w:val="22"/>
-          <w:szCs w:val="21"/>
-          <w:shd w:val="clear" w:color="auto" w:fill="FAFAFA"/>
-        </w:rPr>
-        <w:t>)}</w:t>
-      </w:r>
-    </w:p>
-    <w:p/>
-    <w:p>
+      </w:pPr>
       <w:r>
         <w:rPr>
           <w:noProof/>
           <w:lang w:eastAsia="ko-KR"/>
         </w:rPr>
         <w:drawing>
-          <wp:inline distT="0" distB="0" distL="0" distR="0" wp14:anchorId="6EB252C7" wp14:editId="4A1E93BA">
-            <wp:extent cx="5943600" cy="561975"/>
-            <wp:effectExtent l="0" t="0" r="0" b="9525"/>
-            <wp:docPr id="4" name="Picture 4"/>
+          <wp:inline distT="0" distB="0" distL="0" distR="0" wp14:anchorId="36D0267F" wp14:editId="21D13690">
+            <wp:extent cx="5943600" cy="397510"/>
+            <wp:effectExtent l="0" t="0" r="0" b="2540"/>
+            <wp:docPr id="34" name="Picture 34"/>
             <wp:cNvGraphicFramePr>
               <a:graphicFrameLocks xmlns:a="http://schemas.openxmlformats.org/drawingml/2006/main" noChangeAspect="1"/>
             </wp:cNvGraphicFramePr>
@@ -6800,6 +5636,1266 @@
                   <pic:spPr>
                     <a:xfrm>
                       <a:off x="0" y="0"/>
+                      <a:ext cx="5943600" cy="397510"/>
+                    </a:xfrm>
+                    <a:prstGeom prst="rect">
+                      <a:avLst/>
+                    </a:prstGeom>
+                  </pic:spPr>
+                </pic:pic>
+              </a:graphicData>
+            </a:graphic>
+          </wp:inline>
+        </w:drawing>
+      </w:r>
+    </w:p>
+    <w:p>
+      <w:pPr>
+        <w:pStyle w:val="ListParagraph"/>
+        <w:ind w:left="400"/>
+      </w:pPr>
+    </w:p>
+    <w:p>
+      <w:pPr>
+        <w:pStyle w:val="ListParagraph"/>
+        <w:numPr>
+          <w:ilvl w:val="0"/>
+          <w:numId w:val="7"/>
+        </w:numPr>
+      </w:pPr>
+      <w:r>
+        <w:t>Finally, let’s then open ALL the services that have their status in “Running”</w:t>
+      </w:r>
+    </w:p>
+    <w:p/>
+    <w:p>
+      <w:pPr>
+        <w:pStyle w:val="ListParagraph"/>
+        <w:ind w:left="400"/>
+        <w:rPr>
+          <w:rFonts w:ascii="Courier New" w:hAnsi="Courier New" w:cs="Courier New"/>
+          <w:b/>
+          <w:lang w:eastAsia="ko-KR"/>
+        </w:rPr>
+      </w:pPr>
+      <w:r>
+        <w:rPr>
+          <w:rFonts w:ascii="Courier New" w:hAnsi="Courier New" w:cs="Courier New"/>
+          <w:b/>
+          <w:lang w:eastAsia="ko-KR"/>
+        </w:rPr>
+        <w:t xml:space="preserve">% </w:t>
+      </w:r>
+      <w:r>
+        <w:rPr>
+          <w:rFonts w:ascii="Courier New" w:hAnsi="Courier New" w:cs="Courier New"/>
+          <w:b/>
+          <w:lang w:eastAsia="ko-KR"/>
+        </w:rPr>
+        <w:t>Get-Service | Where-Object {$</w:t>
+      </w:r>
+      <w:proofErr w:type="gramStart"/>
+      <w:r>
+        <w:rPr>
+          <w:rFonts w:ascii="Courier New" w:hAnsi="Courier New" w:cs="Courier New"/>
+          <w:b/>
+          <w:lang w:eastAsia="ko-KR"/>
+        </w:rPr>
+        <w:t>_.Status</w:t>
+      </w:r>
+      <w:proofErr w:type="gramEnd"/>
+      <w:r>
+        <w:rPr>
+          <w:rFonts w:ascii="Courier New" w:hAnsi="Courier New" w:cs="Courier New"/>
+          <w:b/>
+          <w:lang w:eastAsia="ko-KR"/>
+        </w:rPr>
+        <w:t xml:space="preserve"> –eq “Running”}</w:t>
+      </w:r>
+    </w:p>
+    <w:p/>
+    <w:p/>
+    <w:p>
+      <w:pPr>
+        <w:rPr>
+          <w:b/>
+          <w:u w:val="single"/>
+        </w:rPr>
+      </w:pPr>
+      <w:r>
+        <w:rPr>
+          <w:b/>
+          <w:u w:val="single"/>
+        </w:rPr>
+        <w:t>F</w:t>
+      </w:r>
+      <w:r>
+        <w:rPr>
+          <w:b/>
+          <w:u w:val="single"/>
+        </w:rPr>
+        <w:t xml:space="preserve">or and </w:t>
+      </w:r>
+      <w:r>
+        <w:rPr>
+          <w:b/>
+          <w:u w:val="single"/>
+        </w:rPr>
+        <w:t>F</w:t>
+      </w:r>
+      <w:r>
+        <w:rPr>
+          <w:b/>
+          <w:u w:val="single"/>
+        </w:rPr>
+        <w:t>oreach</w:t>
+      </w:r>
+    </w:p>
+    <w:p>
+      <w:pPr>
+        <w:rPr>
+          <w:b/>
+        </w:rPr>
+      </w:pPr>
+    </w:p>
+    <w:p>
+      <w:pPr>
+        <w:pStyle w:val="ListParagraph"/>
+        <w:numPr>
+          <w:ilvl w:val="0"/>
+          <w:numId w:val="7"/>
+        </w:numPr>
+        <w:rPr>
+          <w:b/>
+        </w:rPr>
+      </w:pPr>
+      <w:r>
+        <w:rPr>
+          <w:rFonts w:ascii="Courier New" w:hAnsi="Courier New" w:cs="Courier New"/>
+          <w:b/>
+        </w:rPr>
+        <w:t>for</w:t>
+      </w:r>
+      <w:r>
+        <w:t xml:space="preserve"> loop is used for continuous running of statements based on a conditional test. Here is the syntax.</w:t>
+      </w:r>
+    </w:p>
+    <w:p>
+      <w:pPr>
+        <w:ind w:left="400"/>
+        <w:rPr>
+          <w:b/>
+        </w:rPr>
+      </w:pPr>
+    </w:p>
+    <w:p>
+      <w:pPr>
+        <w:ind w:left="400"/>
+        <w:rPr>
+          <w:b/>
+        </w:rPr>
+      </w:pPr>
+      <w:r>
+        <w:rPr>
+          <w:rFonts w:ascii="Courier New" w:hAnsi="Courier New" w:cs="Courier New"/>
+          <w:b/>
+        </w:rPr>
+        <w:t xml:space="preserve">for </w:t>
+      </w:r>
+      <w:r>
+        <w:rPr>
+          <w:b/>
+        </w:rPr>
+        <w:t>(&lt;</w:t>
+      </w:r>
+      <w:r>
+        <w:rPr>
+          <w:b/>
+          <w:color w:val="FF0000"/>
+        </w:rPr>
+        <w:t>initialization</w:t>
+      </w:r>
+      <w:r>
+        <w:rPr>
+          <w:b/>
+        </w:rPr>
+        <w:t>&gt;; &lt;</w:t>
+      </w:r>
+      <w:r>
+        <w:rPr>
+          <w:b/>
+          <w:color w:val="0070C0"/>
+        </w:rPr>
+        <w:t>condition</w:t>
+      </w:r>
+      <w:r>
+        <w:rPr>
+          <w:b/>
+        </w:rPr>
+        <w:t>&gt;; &lt;</w:t>
+      </w:r>
+      <w:r>
+        <w:rPr>
+          <w:b/>
+          <w:color w:val="538135" w:themeColor="accent6" w:themeShade="BF"/>
+        </w:rPr>
+        <w:t>repeat</w:t>
+      </w:r>
+      <w:r>
+        <w:rPr>
+          <w:b/>
+        </w:rPr>
+        <w:t>&gt;)</w:t>
+      </w:r>
+    </w:p>
+    <w:p>
+      <w:pPr>
+        <w:ind w:left="400"/>
+        <w:rPr>
+          <w:b/>
+        </w:rPr>
+      </w:pPr>
+      <w:r>
+        <w:rPr>
+          <w:b/>
+        </w:rPr>
+        <w:t>{</w:t>
+      </w:r>
+    </w:p>
+    <w:p>
+      <w:pPr>
+        <w:ind w:left="400"/>
+        <w:rPr>
+          <w:b/>
+        </w:rPr>
+      </w:pPr>
+      <w:r>
+        <w:rPr>
+          <w:b/>
+        </w:rPr>
+        <w:tab/>
+        <w:t>&lt; statement execution &gt;</w:t>
+      </w:r>
+    </w:p>
+    <w:p>
+      <w:pPr>
+        <w:ind w:left="400"/>
+        <w:rPr>
+          <w:b/>
+        </w:rPr>
+      </w:pPr>
+      <w:r>
+        <w:rPr>
+          <w:b/>
+        </w:rPr>
+        <w:t>}</w:t>
+      </w:r>
+    </w:p>
+    <w:p>
+      <w:pPr>
+        <w:rPr>
+          <w:b/>
+        </w:rPr>
+      </w:pPr>
+    </w:p>
+    <w:p>
+      <w:pPr>
+        <w:pStyle w:val="ListParagraph"/>
+        <w:numPr>
+          <w:ilvl w:val="0"/>
+          <w:numId w:val="7"/>
+        </w:numPr>
+      </w:pPr>
+      <w:r>
+        <w:t xml:space="preserve">Here is </w:t>
+      </w:r>
+      <w:r>
+        <w:t>an</w:t>
+      </w:r>
+      <w:r>
+        <w:t xml:space="preserve"> example. You can try this example in the command line.</w:t>
+      </w:r>
+      <w:r>
+        <w:t xml:space="preserve"> Make sure the </w:t>
+      </w:r>
+      <w:proofErr w:type="gramStart"/>
+      <w:r>
+        <w:t>drop down</w:t>
+      </w:r>
+      <w:proofErr w:type="gramEnd"/>
+      <w:r>
+        <w:t xml:space="preserve"> box on the top right of the terminal is set to “</w:t>
+      </w:r>
+      <w:proofErr w:type="spellStart"/>
+      <w:r>
+        <w:t>powershell</w:t>
+      </w:r>
+      <w:proofErr w:type="spellEnd"/>
+      <w:r>
+        <w:t xml:space="preserve">”, </w:t>
+      </w:r>
+      <w:r>
+        <w:t xml:space="preserve">not the PowerShell </w:t>
+      </w:r>
+      <w:r>
+        <w:t>I</w:t>
+      </w:r>
+      <w:r>
+        <w:t>ntegrated Console”</w:t>
+      </w:r>
+      <w:r>
+        <w:t>.</w:t>
+      </w:r>
+    </w:p>
+    <w:p>
+      <w:pPr>
+        <w:ind w:left="400"/>
+        <w:rPr>
+          <w:b/>
+        </w:rPr>
+      </w:pPr>
+    </w:p>
+    <w:p>
+      <w:pPr>
+        <w:ind w:left="400"/>
+        <w:rPr>
+          <w:rFonts w:ascii="Courier New" w:hAnsi="Courier New" w:cs="Courier New"/>
+          <w:b/>
+        </w:rPr>
+      </w:pPr>
+      <w:proofErr w:type="gramStart"/>
+      <w:r>
+        <w:rPr>
+          <w:rFonts w:ascii="Courier New" w:hAnsi="Courier New" w:cs="Courier New"/>
+          <w:b/>
+        </w:rPr>
+        <w:t>f</w:t>
+      </w:r>
+      <w:r>
+        <w:rPr>
+          <w:rFonts w:ascii="Courier New" w:hAnsi="Courier New" w:cs="Courier New"/>
+          <w:b/>
+        </w:rPr>
+        <w:t>or(</w:t>
+      </w:r>
+      <w:proofErr w:type="gramEnd"/>
+      <w:r>
+        <w:rPr>
+          <w:rFonts w:ascii="Courier New" w:hAnsi="Courier New" w:cs="Courier New"/>
+          <w:b/>
+          <w:color w:val="FF0000"/>
+        </w:rPr>
+        <w:t>$</w:t>
+      </w:r>
+      <w:proofErr w:type="spellStart"/>
+      <w:r>
+        <w:rPr>
+          <w:rFonts w:ascii="Courier New" w:hAnsi="Courier New" w:cs="Courier New"/>
+          <w:b/>
+          <w:color w:val="FF0000"/>
+        </w:rPr>
+        <w:t>i</w:t>
+      </w:r>
+      <w:proofErr w:type="spellEnd"/>
+      <w:r>
+        <w:rPr>
+          <w:rFonts w:ascii="Courier New" w:hAnsi="Courier New" w:cs="Courier New"/>
+          <w:b/>
+          <w:color w:val="FF0000"/>
+        </w:rPr>
+        <w:t xml:space="preserve"> = 1</w:t>
+      </w:r>
+      <w:r>
+        <w:rPr>
+          <w:rFonts w:ascii="Courier New" w:hAnsi="Courier New" w:cs="Courier New"/>
+          <w:b/>
+        </w:rPr>
+        <w:t xml:space="preserve">; </w:t>
+      </w:r>
+      <w:r>
+        <w:rPr>
+          <w:rFonts w:ascii="Courier New" w:hAnsi="Courier New" w:cs="Courier New"/>
+          <w:b/>
+          <w:color w:val="0070C0"/>
+        </w:rPr>
+        <w:t>$</w:t>
+      </w:r>
+      <w:proofErr w:type="spellStart"/>
+      <w:r>
+        <w:rPr>
+          <w:rFonts w:ascii="Courier New" w:hAnsi="Courier New" w:cs="Courier New"/>
+          <w:b/>
+          <w:color w:val="0070C0"/>
+        </w:rPr>
+        <w:t>i</w:t>
+      </w:r>
+      <w:proofErr w:type="spellEnd"/>
+      <w:r>
+        <w:rPr>
+          <w:rFonts w:ascii="Courier New" w:hAnsi="Courier New" w:cs="Courier New"/>
+          <w:b/>
+          <w:color w:val="0070C0"/>
+        </w:rPr>
+        <w:t xml:space="preserve"> –le 10</w:t>
+      </w:r>
+      <w:r>
+        <w:rPr>
+          <w:rFonts w:ascii="Courier New" w:hAnsi="Courier New" w:cs="Courier New"/>
+          <w:b/>
+        </w:rPr>
+        <w:t xml:space="preserve">; </w:t>
+      </w:r>
+      <w:r>
+        <w:rPr>
+          <w:rFonts w:ascii="Courier New" w:hAnsi="Courier New" w:cs="Courier New"/>
+          <w:b/>
+          <w:color w:val="538135" w:themeColor="accent6" w:themeShade="BF"/>
+        </w:rPr>
+        <w:t>$</w:t>
+      </w:r>
+      <w:proofErr w:type="spellStart"/>
+      <w:r>
+        <w:rPr>
+          <w:rFonts w:ascii="Courier New" w:hAnsi="Courier New" w:cs="Courier New"/>
+          <w:b/>
+          <w:color w:val="538135" w:themeColor="accent6" w:themeShade="BF"/>
+        </w:rPr>
+        <w:t>i</w:t>
+      </w:r>
+      <w:proofErr w:type="spellEnd"/>
+      <w:r>
+        <w:rPr>
+          <w:rFonts w:ascii="Courier New" w:hAnsi="Courier New" w:cs="Courier New"/>
+          <w:b/>
+          <w:color w:val="538135" w:themeColor="accent6" w:themeShade="BF"/>
+        </w:rPr>
+        <w:t>++</w:t>
+      </w:r>
+      <w:r>
+        <w:rPr>
+          <w:rFonts w:ascii="Courier New" w:hAnsi="Courier New" w:cs="Courier New"/>
+          <w:b/>
+        </w:rPr>
+        <w:t>)</w:t>
+      </w:r>
+    </w:p>
+    <w:p>
+      <w:pPr>
+        <w:ind w:left="400"/>
+        <w:rPr>
+          <w:rFonts w:ascii="Courier New" w:hAnsi="Courier New" w:cs="Courier New"/>
+          <w:b/>
+        </w:rPr>
+      </w:pPr>
+      <w:r>
+        <w:rPr>
+          <w:rFonts w:ascii="Courier New" w:hAnsi="Courier New" w:cs="Courier New"/>
+          <w:b/>
+        </w:rPr>
+        <w:t>{</w:t>
+      </w:r>
+    </w:p>
+    <w:p>
+      <w:pPr>
+        <w:ind w:left="400"/>
+        <w:rPr>
+          <w:rFonts w:ascii="Courier New" w:hAnsi="Courier New" w:cs="Courier New"/>
+          <w:b/>
+        </w:rPr>
+      </w:pPr>
+      <w:r>
+        <w:rPr>
+          <w:rFonts w:ascii="Courier New" w:hAnsi="Courier New" w:cs="Courier New"/>
+          <w:b/>
+        </w:rPr>
+        <w:tab/>
+        <w:t>Write-Host $</w:t>
+      </w:r>
+      <w:proofErr w:type="spellStart"/>
+      <w:r>
+        <w:rPr>
+          <w:rFonts w:ascii="Courier New" w:hAnsi="Courier New" w:cs="Courier New"/>
+          <w:b/>
+        </w:rPr>
+        <w:t>i</w:t>
+      </w:r>
+      <w:proofErr w:type="spellEnd"/>
+    </w:p>
+    <w:p>
+      <w:pPr>
+        <w:ind w:left="400"/>
+        <w:rPr>
+          <w:rFonts w:ascii="Courier New" w:hAnsi="Courier New" w:cs="Courier New"/>
+          <w:b/>
+        </w:rPr>
+      </w:pPr>
+      <w:r>
+        <w:rPr>
+          <w:rFonts w:ascii="Courier New" w:hAnsi="Courier New" w:cs="Courier New"/>
+          <w:b/>
+        </w:rPr>
+        <w:t>}</w:t>
+      </w:r>
+    </w:p>
+    <w:p>
+      <w:pPr>
+        <w:rPr>
+          <w:b/>
+        </w:rPr>
+      </w:pPr>
+    </w:p>
+    <w:p>
+      <w:pPr>
+        <w:pStyle w:val="ListParagraph"/>
+        <w:numPr>
+          <w:ilvl w:val="0"/>
+          <w:numId w:val="7"/>
+        </w:numPr>
+      </w:pPr>
+      <w:r>
+        <w:rPr>
+          <w:rFonts w:ascii="Courier New" w:hAnsi="Courier New" w:cs="Courier New"/>
+          <w:b/>
+        </w:rPr>
+        <w:t>foreach</w:t>
+      </w:r>
+      <w:r>
+        <w:t xml:space="preserve"> traverse all the items in a collection of items.</w:t>
+      </w:r>
+      <w:r>
+        <w:t xml:space="preserve"> The syntax is following.</w:t>
+      </w:r>
+    </w:p>
+    <w:p/>
+    <w:p>
+      <w:pPr>
+        <w:ind w:left="400"/>
+      </w:pPr>
+      <w:r>
+        <w:rPr>
+          <w:rFonts w:ascii="Courier New" w:hAnsi="Courier New" w:cs="Courier New"/>
+          <w:b/>
+        </w:rPr>
+        <w:t>foreach</w:t>
+      </w:r>
+      <w:r>
+        <w:t xml:space="preserve"> </w:t>
+      </w:r>
+      <w:r>
+        <w:rPr>
+          <w:color w:val="FF0000"/>
+        </w:rPr>
+        <w:t>($&lt;</w:t>
+      </w:r>
+      <w:r>
+        <w:rPr>
+          <w:b/>
+          <w:color w:val="FF0000"/>
+        </w:rPr>
+        <w:t>item</w:t>
+      </w:r>
+      <w:r>
+        <w:rPr>
+          <w:color w:val="FF0000"/>
+        </w:rPr>
+        <w:t xml:space="preserve">&gt; </w:t>
+      </w:r>
+      <w:r>
+        <w:t xml:space="preserve">in </w:t>
+      </w:r>
+      <w:r>
+        <w:rPr>
+          <w:color w:val="0070C0"/>
+        </w:rPr>
+        <w:t>$&lt;</w:t>
+      </w:r>
+      <w:r>
+        <w:rPr>
+          <w:b/>
+          <w:color w:val="0070C0"/>
+        </w:rPr>
+        <w:t>collection</w:t>
+      </w:r>
+      <w:r>
+        <w:rPr>
+          <w:color w:val="0070C0"/>
+        </w:rPr>
+        <w:t>&gt;</w:t>
+      </w:r>
+      <w:r>
+        <w:t>)</w:t>
+      </w:r>
+    </w:p>
+    <w:p>
+      <w:pPr>
+        <w:ind w:left="400"/>
+      </w:pPr>
+      <w:r>
+        <w:t>{</w:t>
+      </w:r>
+    </w:p>
+    <w:p>
+      <w:pPr>
+        <w:ind w:left="400"/>
+        <w:rPr>
+          <w:b/>
+        </w:rPr>
+      </w:pPr>
+      <w:r>
+        <w:lastRenderedPageBreak/>
+        <w:tab/>
+      </w:r>
+      <w:r>
+        <w:rPr>
+          <w:b/>
+        </w:rPr>
+        <w:t>&lt; statement execution &gt;</w:t>
+      </w:r>
+    </w:p>
+    <w:p>
+      <w:pPr>
+        <w:ind w:firstLine="400"/>
+      </w:pPr>
+      <w:r>
+        <w:t>}</w:t>
+      </w:r>
+    </w:p>
+    <w:p/>
+    <w:p>
+      <w:pPr>
+        <w:pStyle w:val="ListParagraph"/>
+        <w:numPr>
+          <w:ilvl w:val="0"/>
+          <w:numId w:val="7"/>
+        </w:numPr>
+      </w:pPr>
+      <w:r>
+        <w:t xml:space="preserve">Here is </w:t>
+      </w:r>
+      <w:r>
+        <w:t>an</w:t>
+      </w:r>
+      <w:r>
+        <w:t xml:space="preserve"> example. You can try this example in the command line.</w:t>
+      </w:r>
+    </w:p>
+    <w:p>
+      <w:pPr>
+        <w:pStyle w:val="ListParagraph"/>
+        <w:ind w:left="400"/>
+      </w:pPr>
+    </w:p>
+    <w:p>
+      <w:pPr>
+        <w:pStyle w:val="ListParagraph"/>
+        <w:ind w:left="400"/>
+        <w:rPr>
+          <w:rFonts w:ascii="Courier New" w:hAnsi="Courier New" w:cs="Courier New"/>
+          <w:b/>
+        </w:rPr>
+      </w:pPr>
+      <w:r>
+        <w:rPr>
+          <w:rFonts w:ascii="Courier New" w:hAnsi="Courier New" w:cs="Courier New"/>
+          <w:b/>
+        </w:rPr>
+        <w:t>$Array = “</w:t>
+      </w:r>
+      <w:proofErr w:type="spellStart"/>
+      <w:r>
+        <w:rPr>
+          <w:rFonts w:ascii="Courier New" w:hAnsi="Courier New" w:cs="Courier New"/>
+          <w:b/>
+        </w:rPr>
+        <w:t>a</w:t>
+      </w:r>
+      <w:proofErr w:type="gramStart"/>
+      <w:r>
+        <w:rPr>
+          <w:rFonts w:ascii="Courier New" w:hAnsi="Courier New" w:cs="Courier New"/>
+          <w:b/>
+        </w:rPr>
+        <w:t>”,“</w:t>
+      </w:r>
+      <w:proofErr w:type="gramEnd"/>
+      <w:r>
+        <w:rPr>
+          <w:rFonts w:ascii="Courier New" w:hAnsi="Courier New" w:cs="Courier New"/>
+          <w:b/>
+        </w:rPr>
+        <w:t>b”,“c”,“d</w:t>
+      </w:r>
+      <w:proofErr w:type="spellEnd"/>
+      <w:r>
+        <w:rPr>
+          <w:rFonts w:ascii="Courier New" w:hAnsi="Courier New" w:cs="Courier New"/>
+          <w:b/>
+        </w:rPr>
+        <w:t>”</w:t>
+      </w:r>
+    </w:p>
+    <w:p>
+      <w:pPr>
+        <w:pStyle w:val="ListParagraph"/>
+        <w:ind w:left="400"/>
+        <w:rPr>
+          <w:rFonts w:ascii="Courier New" w:hAnsi="Courier New" w:cs="Courier New"/>
+          <w:b/>
+        </w:rPr>
+      </w:pPr>
+    </w:p>
+    <w:p>
+      <w:pPr>
+        <w:pStyle w:val="ListParagraph"/>
+        <w:ind w:left="400"/>
+        <w:rPr>
+          <w:rFonts w:ascii="Courier New" w:hAnsi="Courier New" w:cs="Courier New"/>
+          <w:b/>
+        </w:rPr>
+      </w:pPr>
+      <w:proofErr w:type="gramStart"/>
+      <w:r>
+        <w:rPr>
+          <w:rFonts w:ascii="Courier New" w:hAnsi="Courier New" w:cs="Courier New"/>
+          <w:b/>
+        </w:rPr>
+        <w:t>foreach(</w:t>
+      </w:r>
+      <w:proofErr w:type="gramEnd"/>
+      <w:r>
+        <w:rPr>
+          <w:rFonts w:ascii="Courier New" w:hAnsi="Courier New" w:cs="Courier New"/>
+          <w:b/>
+        </w:rPr>
+        <w:t>$letter in $Array)</w:t>
+      </w:r>
+    </w:p>
+    <w:p>
+      <w:pPr>
+        <w:pStyle w:val="ListParagraph"/>
+        <w:ind w:left="400"/>
+        <w:rPr>
+          <w:rFonts w:ascii="Courier New" w:hAnsi="Courier New" w:cs="Courier New"/>
+          <w:b/>
+        </w:rPr>
+      </w:pPr>
+      <w:r>
+        <w:rPr>
+          <w:rFonts w:ascii="Courier New" w:hAnsi="Courier New" w:cs="Courier New"/>
+          <w:b/>
+        </w:rPr>
+        <w:t>{</w:t>
+      </w:r>
+    </w:p>
+    <w:p>
+      <w:pPr>
+        <w:pStyle w:val="ListParagraph"/>
+        <w:ind w:left="400"/>
+        <w:rPr>
+          <w:rFonts w:ascii="Courier New" w:hAnsi="Courier New" w:cs="Courier New"/>
+          <w:b/>
+        </w:rPr>
+      </w:pPr>
+      <w:r>
+        <w:rPr>
+          <w:rFonts w:ascii="Courier New" w:hAnsi="Courier New" w:cs="Courier New"/>
+          <w:b/>
+        </w:rPr>
+        <w:tab/>
+        <w:t>Write-Host $letter</w:t>
+      </w:r>
+    </w:p>
+    <w:p>
+      <w:pPr>
+        <w:pStyle w:val="ListParagraph"/>
+        <w:ind w:left="400"/>
+        <w:rPr>
+          <w:rFonts w:ascii="Courier New" w:hAnsi="Courier New" w:cs="Courier New"/>
+          <w:b/>
+        </w:rPr>
+      </w:pPr>
+      <w:r>
+        <w:rPr>
+          <w:rFonts w:ascii="Courier New" w:hAnsi="Courier New" w:cs="Courier New"/>
+          <w:b/>
+        </w:rPr>
+        <w:t>}</w:t>
+      </w:r>
+    </w:p>
+    <w:p>
+      <w:pPr>
+        <w:pStyle w:val="ListParagraph"/>
+        <w:ind w:left="400"/>
+        <w:rPr>
+          <w:rFonts w:ascii="Courier New" w:hAnsi="Courier New" w:cs="Courier New"/>
+          <w:b/>
+        </w:rPr>
+      </w:pPr>
+    </w:p>
+    <w:p>
+      <w:pPr>
+        <w:pStyle w:val="ListParagraph"/>
+        <w:ind w:left="400"/>
+        <w:rPr>
+          <w:rFonts w:ascii="Courier New" w:hAnsi="Courier New" w:cs="Courier New"/>
+          <w:b/>
+        </w:rPr>
+      </w:pPr>
+    </w:p>
+    <w:p>
+      <w:pPr>
+        <w:pStyle w:val="ListParagraph"/>
+        <w:ind w:left="400"/>
+        <w:rPr>
+          <w:rFonts w:ascii="Courier New" w:hAnsi="Courier New" w:cs="Courier New"/>
+          <w:b/>
+        </w:rPr>
+      </w:pPr>
+    </w:p>
+    <w:p>
+      <w:pPr>
+        <w:rPr>
+          <w:rFonts w:ascii="Courier New" w:hAnsi="Courier New" w:cs="Courier New"/>
+          <w:b/>
+        </w:rPr>
+      </w:pPr>
+    </w:p>
+    <w:p>
+      <w:pPr>
+        <w:rPr>
+          <w:rFonts w:ascii="Courier New" w:hAnsi="Courier New" w:cs="Courier New"/>
+          <w:b/>
+        </w:rPr>
+      </w:pPr>
+    </w:p>
+    <w:tbl>
+      <w:tblPr>
+        <w:tblStyle w:val="TableGrid"/>
+        <w:tblW w:w="0" w:type="auto"/>
+        <w:tblLook w:val="04A0" w:firstRow="1" w:lastRow="0" w:firstColumn="1" w:lastColumn="0" w:noHBand="0" w:noVBand="1"/>
+      </w:tblPr>
+      <w:tblGrid>
+        <w:gridCol w:w="9350"/>
+      </w:tblGrid>
+      <w:tr>
+        <w:tc>
+          <w:tcPr>
+            <w:tcW w:w="9350" w:type="dxa"/>
+          </w:tcPr>
+          <w:p>
+            <w:pPr>
+              <w:rPr>
+                <w:b/>
+                <w:u w:val="single"/>
+              </w:rPr>
+            </w:pPr>
+            <w:r>
+              <w:rPr>
+                <w:b/>
+                <w:u w:val="single"/>
+              </w:rPr>
+              <w:t>Q&amp;A</w:t>
+            </w:r>
+            <w:r>
+              <w:rPr>
+                <w:b/>
+                <w:u w:val="single"/>
+              </w:rPr>
+              <w:t xml:space="preserve"> #2</w:t>
+            </w:r>
+          </w:p>
+          <w:p>
+            <w:pPr>
+              <w:rPr>
+                <w:b/>
+              </w:rPr>
+            </w:pPr>
+          </w:p>
+          <w:p>
+            <w:pPr>
+              <w:rPr>
+                <w:b/>
+              </w:rPr>
+            </w:pPr>
+            <w:r>
+              <w:rPr>
+                <w:b/>
+              </w:rPr>
+              <w:t xml:space="preserve">Using </w:t>
+            </w:r>
+            <w:r>
+              <w:rPr>
+                <w:rFonts w:ascii="Courier New" w:hAnsi="Courier New" w:cs="Courier New"/>
+                <w:b/>
+              </w:rPr>
+              <w:t>for</w:t>
+            </w:r>
+            <w:r>
+              <w:rPr>
+                <w:b/>
+              </w:rPr>
+              <w:t xml:space="preserve"> loop, write a cmdlet that displays th</w:t>
+            </w:r>
+            <w:r>
+              <w:rPr>
+                <w:b/>
+              </w:rPr>
+              <w:t>e multiples of 10 from 0 to 100. I</w:t>
+            </w:r>
+            <w:r>
+              <w:rPr>
+                <w:b/>
+              </w:rPr>
+              <w:t>nsert your scre</w:t>
+            </w:r>
+            <w:r>
+              <w:rPr>
+                <w:b/>
+              </w:rPr>
+              <w:t>en capture here.</w:t>
+            </w:r>
+          </w:p>
+          <w:p>
+            <w:r>
+              <w:rPr>
+                <w:noProof/>
+              </w:rPr>
+              <w:drawing>
+                <wp:inline distT="0" distB="0" distL="0" distR="0" wp14:anchorId="6A3B53BF" wp14:editId="0155BEF6">
+                  <wp:extent cx="5943600" cy="2275205"/>
+                  <wp:effectExtent l="0" t="0" r="0" b="0"/>
+                  <wp:docPr id="11" name="Picture 11" descr="Text&#10;&#10;Description automatically generated"/>
+                  <wp:cNvGraphicFramePr>
+                    <a:graphicFrameLocks xmlns:a="http://schemas.openxmlformats.org/drawingml/2006/main" noChangeAspect="1"/>
+                  </wp:cNvGraphicFramePr>
+                  <a:graphic xmlns:a="http://schemas.openxmlformats.org/drawingml/2006/main">
+                    <a:graphicData uri="http://schemas.openxmlformats.org/drawingml/2006/picture">
+                      <pic:pic xmlns:pic="http://schemas.openxmlformats.org/drawingml/2006/picture">
+                        <pic:nvPicPr>
+                          <pic:cNvPr id="11" name="Picture 11" descr="Text&#10;&#10;Description automatically generated"/>
+                          <pic:cNvPicPr/>
+                        </pic:nvPicPr>
+                        <pic:blipFill>
+                          <a:blip r:embed="rId26" cstate="print">
+                            <a:extLst>
+                              <a:ext uri="{28A0092B-C50C-407E-A947-70E740481C1C}">
+                                <a14:useLocalDpi xmlns:a14="http://schemas.microsoft.com/office/drawing/2010/main" val="0"/>
+                              </a:ext>
+                            </a:extLst>
+                          </a:blip>
+                          <a:stretch>
+                            <a:fillRect/>
+                          </a:stretch>
+                        </pic:blipFill>
+                        <pic:spPr>
+                          <a:xfrm>
+                            <a:off x="0" y="0"/>
+                            <a:ext cx="5943600" cy="2275205"/>
+                          </a:xfrm>
+                          <a:prstGeom prst="rect">
+                            <a:avLst/>
+                          </a:prstGeom>
+                        </pic:spPr>
+                      </pic:pic>
+                    </a:graphicData>
+                  </a:graphic>
+                </wp:inline>
+              </w:drawing>
+            </w:r>
+          </w:p>
+          <w:p/>
+          <w:p/>
+          <w:p/>
+          <w:p/>
+          <w:p/>
+        </w:tc>
+      </w:tr>
+    </w:tbl>
+    <w:p/>
+    <w:p>
+      <w:pPr>
+        <w:pStyle w:val="ListParagraph"/>
+        <w:numPr>
+          <w:ilvl w:val="0"/>
+          <w:numId w:val="7"/>
+        </w:numPr>
+      </w:pPr>
+      <w:r>
+        <w:t xml:space="preserve">Let’s check out another loop cmdlet. This time, it is called </w:t>
+      </w:r>
+      <w:r>
+        <w:rPr>
+          <w:rFonts w:ascii="Courier New" w:hAnsi="Courier New" w:cs="Courier New"/>
+          <w:b/>
+        </w:rPr>
+        <w:t>foreach-object</w:t>
+      </w:r>
+      <w:r>
+        <w:t xml:space="preserve">. This is a pipeline variation of the </w:t>
+      </w:r>
+      <w:r>
+        <w:rPr>
+          <w:rFonts w:ascii="Courier New" w:hAnsi="Courier New" w:cs="Courier New"/>
+          <w:b/>
+        </w:rPr>
+        <w:t>foreach</w:t>
+      </w:r>
+      <w:r>
+        <w:t xml:space="preserve"> loop. </w:t>
+      </w:r>
+      <w:r>
+        <w:rPr>
+          <w:rFonts w:ascii="Courier New" w:hAnsi="Courier New" w:cs="Courier New"/>
+          <w:b/>
+        </w:rPr>
+        <w:t>foreach-object</w:t>
+      </w:r>
+      <w:r>
+        <w:t xml:space="preserve"> operates on each item in a </w:t>
+      </w:r>
+      <w:r>
+        <w:rPr>
+          <w:i/>
+          <w:u w:val="single"/>
+        </w:rPr>
+        <w:t>collection of input objects</w:t>
+      </w:r>
+      <w:r>
+        <w:t xml:space="preserve"> rather than a single object (cf. </w:t>
+      </w:r>
+      <w:r>
+        <w:rPr>
+          <w:rFonts w:ascii="Courier New" w:hAnsi="Courier New" w:cs="Courier New"/>
+          <w:b/>
+        </w:rPr>
+        <w:t>where-object</w:t>
+      </w:r>
+      <w:r>
+        <w:t>)</w:t>
+      </w:r>
+    </w:p>
+    <w:p/>
+    <w:p>
+      <w:pPr>
+        <w:ind w:left="400"/>
+        <w:rPr>
+          <w:b/>
+        </w:rPr>
+      </w:pPr>
+      <w:r>
+        <w:rPr>
+          <w:b/>
+        </w:rPr>
+        <w:t xml:space="preserve">&lt;cmdlet&gt; or &lt;object&gt; | </w:t>
+      </w:r>
+      <w:r>
+        <w:rPr>
+          <w:rFonts w:ascii="Courier New" w:hAnsi="Courier New" w:cs="Courier New"/>
+          <w:b/>
+        </w:rPr>
+        <w:t>foreach-object</w:t>
+      </w:r>
+      <w:r>
+        <w:rPr>
+          <w:b/>
+        </w:rPr>
+        <w:t xml:space="preserve"> </w:t>
+      </w:r>
+    </w:p>
+    <w:p>
+      <w:pPr>
+        <w:ind w:left="400"/>
+      </w:pPr>
+    </w:p>
+    <w:p>
+      <w:pPr>
+        <w:ind w:left="400"/>
+      </w:pPr>
+      <w:r>
+        <w:lastRenderedPageBreak/>
+        <w:t xml:space="preserve">To use this cmdlet, you would pass a collection of objects via cmdlet or array of strings or number or objects, and then pipe to </w:t>
+      </w:r>
+      <w:r>
+        <w:rPr>
+          <w:rFonts w:ascii="Courier New" w:hAnsi="Courier New" w:cs="Courier New"/>
+          <w:b/>
+        </w:rPr>
+        <w:t>foreach-object</w:t>
+      </w:r>
+      <w:r>
+        <w:t>.</w:t>
+      </w:r>
+    </w:p>
+    <w:p>
+      <w:pPr>
+        <w:ind w:left="400"/>
+      </w:pPr>
+    </w:p>
+    <w:p>
+      <w:pPr>
+        <w:ind w:left="400"/>
+      </w:pPr>
+      <w:r>
+        <w:t>Here is an example.</w:t>
+      </w:r>
+    </w:p>
+    <w:p>
+      <w:pPr>
+        <w:ind w:left="400"/>
+      </w:pPr>
+    </w:p>
+    <w:p>
+      <w:pPr>
+        <w:ind w:left="400"/>
+        <w:rPr>
+          <w:rFonts w:ascii="Courier New" w:hAnsi="Courier New" w:cs="Courier New"/>
+          <w:b/>
+          <w:color w:val="000000" w:themeColor="text1"/>
+          <w:sz w:val="28"/>
+        </w:rPr>
+      </w:pPr>
+      <w:r>
+        <w:rPr>
+          <w:rStyle w:val="hljs-string"/>
+          <w:rFonts w:ascii="Courier New" w:hAnsi="Courier New" w:cs="Courier New"/>
+          <w:b/>
+          <w:color w:val="000000" w:themeColor="text1"/>
+          <w:sz w:val="22"/>
+          <w:szCs w:val="21"/>
+        </w:rPr>
+        <w:t>"</w:t>
+      </w:r>
+      <w:proofErr w:type="spellStart"/>
+      <w:proofErr w:type="gramStart"/>
+      <w:r>
+        <w:rPr>
+          <w:rStyle w:val="hljs-string"/>
+          <w:rFonts w:ascii="Courier New" w:hAnsi="Courier New" w:cs="Courier New"/>
+          <w:b/>
+          <w:color w:val="000000" w:themeColor="text1"/>
+          <w:sz w:val="22"/>
+          <w:szCs w:val="21"/>
+        </w:rPr>
+        <w:t>CityU.At.Seattle</w:t>
+      </w:r>
+      <w:proofErr w:type="spellEnd"/>
+      <w:proofErr w:type="gramEnd"/>
+      <w:r>
+        <w:rPr>
+          <w:rStyle w:val="hljs-string"/>
+          <w:rFonts w:ascii="Courier New" w:hAnsi="Courier New" w:cs="Courier New"/>
+          <w:b/>
+          <w:color w:val="000000" w:themeColor="text1"/>
+          <w:sz w:val="22"/>
+          <w:szCs w:val="21"/>
+        </w:rPr>
+        <w:t>"</w:t>
+      </w:r>
+      <w:r>
+        <w:rPr>
+          <w:rFonts w:ascii="Courier New" w:hAnsi="Courier New" w:cs="Courier New"/>
+          <w:b/>
+          <w:color w:val="000000" w:themeColor="text1"/>
+          <w:sz w:val="22"/>
+          <w:szCs w:val="21"/>
+          <w:shd w:val="clear" w:color="auto" w:fill="FAFAFA"/>
+        </w:rPr>
+        <w:t xml:space="preserve"> | </w:t>
+      </w:r>
+      <w:r>
+        <w:rPr>
+          <w:rFonts w:ascii="Courier New" w:hAnsi="Courier New" w:cs="Courier New"/>
+          <w:b/>
+        </w:rPr>
+        <w:t>foreach-object</w:t>
+      </w:r>
+      <w:r>
+        <w:rPr>
+          <w:rFonts w:ascii="Courier New" w:hAnsi="Courier New" w:cs="Courier New"/>
+          <w:b/>
+          <w:color w:val="000000" w:themeColor="text1"/>
+          <w:sz w:val="22"/>
+          <w:szCs w:val="21"/>
+          <w:shd w:val="clear" w:color="auto" w:fill="FAFAFA"/>
+        </w:rPr>
+        <w:t xml:space="preserve"> {</w:t>
+      </w:r>
+      <w:r>
+        <w:rPr>
+          <w:rStyle w:val="hljs-variable"/>
+          <w:rFonts w:ascii="Courier New" w:hAnsi="Courier New" w:cs="Courier New"/>
+          <w:b/>
+          <w:color w:val="000000" w:themeColor="text1"/>
+          <w:sz w:val="22"/>
+          <w:szCs w:val="21"/>
+        </w:rPr>
+        <w:t>$_</w:t>
+      </w:r>
+      <w:r>
+        <w:rPr>
+          <w:rFonts w:ascii="Courier New" w:hAnsi="Courier New" w:cs="Courier New"/>
+          <w:b/>
+          <w:color w:val="000000" w:themeColor="text1"/>
+          <w:sz w:val="22"/>
+          <w:szCs w:val="21"/>
+          <w:shd w:val="clear" w:color="auto" w:fill="FAFAFA"/>
+        </w:rPr>
+        <w:t>.Split(</w:t>
+      </w:r>
+      <w:r>
+        <w:rPr>
+          <w:rStyle w:val="hljs-string"/>
+          <w:rFonts w:ascii="Courier New" w:hAnsi="Courier New" w:cs="Courier New"/>
+          <w:b/>
+          <w:color w:val="000000" w:themeColor="text1"/>
+          <w:sz w:val="22"/>
+          <w:szCs w:val="21"/>
+        </w:rPr>
+        <w:t>"."</w:t>
+      </w:r>
+      <w:r>
+        <w:rPr>
+          <w:rFonts w:ascii="Courier New" w:hAnsi="Courier New" w:cs="Courier New"/>
+          <w:b/>
+          <w:color w:val="000000" w:themeColor="text1"/>
+          <w:sz w:val="22"/>
+          <w:szCs w:val="21"/>
+          <w:shd w:val="clear" w:color="auto" w:fill="FAFAFA"/>
+        </w:rPr>
+        <w:t>)}</w:t>
+      </w:r>
+    </w:p>
+    <w:p/>
+    <w:p>
+      <w:r>
+        <w:rPr>
+          <w:noProof/>
+          <w:lang w:eastAsia="ko-KR"/>
+        </w:rPr>
+        <w:drawing>
+          <wp:inline distT="0" distB="0" distL="0" distR="0" wp14:anchorId="6EB252C7" wp14:editId="4A1E93BA">
+            <wp:extent cx="5943600" cy="561975"/>
+            <wp:effectExtent l="0" t="0" r="0" b="9525"/>
+            <wp:docPr id="4" name="Picture 4"/>
+            <wp:cNvGraphicFramePr>
+              <a:graphicFrameLocks xmlns:a="http://schemas.openxmlformats.org/drawingml/2006/main" noChangeAspect="1"/>
+            </wp:cNvGraphicFramePr>
+            <a:graphic xmlns:a="http://schemas.openxmlformats.org/drawingml/2006/main">
+              <a:graphicData uri="http://schemas.openxmlformats.org/drawingml/2006/picture">
+                <pic:pic xmlns:pic="http://schemas.openxmlformats.org/drawingml/2006/picture">
+                  <pic:nvPicPr>
+                    <pic:cNvPr id="1" name=""/>
+                    <pic:cNvPicPr/>
+                  </pic:nvPicPr>
+                  <pic:blipFill>
+                    <a:blip r:embed="rId27"/>
+                    <a:stretch>
+                      <a:fillRect/>
+                    </a:stretch>
+                  </pic:blipFill>
+                  <pic:spPr>
+                    <a:xfrm>
+                      <a:off x="0" y="0"/>
                       <a:ext cx="5943600" cy="561975"/>
                     </a:xfrm>
                     <a:prstGeom prst="rect">
@@ -6847,10 +6943,7 @@
         <w:t>export this document to PDF</w:t>
       </w:r>
       <w:r>
-        <w:t xml:space="preserve">, save in the same Module 5 folder you cloned, then </w:t>
-      </w:r>
-      <w:r>
-        <w:t>do the following to push your work to GitHub</w:t>
+        <w:t>, save in the same Module 5 folder you cloned, then do the following to push your work to GitHub</w:t>
       </w:r>
     </w:p>
     <w:p>
@@ -6881,16 +6974,7 @@
       </w:r>
       <w:proofErr w:type="spellEnd"/>
       <w:r>
-        <w:t>/Desktop/ISEC505/HOP0</w:t>
-      </w:r>
-      <w:r>
-        <w:t>5</w:t>
-      </w:r>
-      <w:r>
-        <w:t xml:space="preserve">-KimNguyenMai/Module </w:t>
-      </w:r>
-      <w:r>
-        <w:t>5</w:t>
+        <w:t>/Desktop/ISEC505/HOP05-KimNguyenMai/Module 5</w:t>
       </w:r>
     </w:p>
     <w:p>
@@ -7036,12 +7120,12 @@
     </w:p>
     <w:p/>
     <w:sectPr>
-      <w:headerReference w:type="even" r:id="rId26"/>
-      <w:headerReference w:type="default" r:id="rId27"/>
-      <w:footerReference w:type="even" r:id="rId28"/>
-      <w:footerReference w:type="default" r:id="rId29"/>
-      <w:headerReference w:type="first" r:id="rId30"/>
-      <w:footerReference w:type="first" r:id="rId31"/>
+      <w:headerReference w:type="even" r:id="rId28"/>
+      <w:headerReference w:type="default" r:id="rId29"/>
+      <w:footerReference w:type="even" r:id="rId30"/>
+      <w:footerReference w:type="default" r:id="rId31"/>
+      <w:headerReference w:type="first" r:id="rId32"/>
+      <w:footerReference w:type="first" r:id="rId33"/>
       <w:pgSz w:w="12240" w:h="15840" w:code="1"/>
       <w:pgMar w:top="1440" w:right="1440" w:bottom="1440" w:left="1440" w:header="720" w:footer="720" w:gutter="0"/>
       <w:pgNumType w:start="1"/>
@@ -8948,6 +9032,7 @@
     <w:lsdException w:name="HTML Sample" w:semiHidden="1" w:unhideWhenUsed="1"/>
     <w:lsdException w:name="HTML Typewriter" w:semiHidden="1" w:unhideWhenUsed="1"/>
     <w:lsdException w:name="HTML Variable" w:semiHidden="1" w:unhideWhenUsed="1"/>
+    <w:lsdException w:name="Normal Table" w:semiHidden="1" w:unhideWhenUsed="1"/>
     <w:lsdException w:name="annotation subject" w:semiHidden="1" w:unhideWhenUsed="1"/>
     <w:lsdException w:name="No List" w:semiHidden="1" w:unhideWhenUsed="1"/>
     <w:lsdException w:name="Outline List 1" w:semiHidden="1" w:unhideWhenUsed="1"/>
@@ -8990,8 +9075,11 @@
     <w:lsdException w:name="Table Contemporary" w:semiHidden="1" w:unhideWhenUsed="1"/>
     <w:lsdException w:name="Table Elegant" w:semiHidden="1" w:unhideWhenUsed="1"/>
     <w:lsdException w:name="Table Professional" w:semiHidden="1" w:unhideWhenUsed="1"/>
+    <w:lsdException w:name="Table Subtle 1" w:semiHidden="1" w:unhideWhenUsed="1"/>
     <w:lsdException w:name="Table Subtle 2" w:semiHidden="1" w:unhideWhenUsed="1"/>
     <w:lsdException w:name="Table Web 1" w:semiHidden="1" w:unhideWhenUsed="1"/>
+    <w:lsdException w:name="Table Web 2" w:semiHidden="1" w:unhideWhenUsed="1"/>
+    <w:lsdException w:name="Table Web 3" w:semiHidden="1" w:unhideWhenUsed="1"/>
     <w:lsdException w:name="Balloon Text" w:semiHidden="1" w:unhideWhenUsed="1"/>
     <w:lsdException w:name="Table Grid" w:uiPriority="59"/>
     <w:lsdException w:name="Table Theme" w:semiHidden="1" w:unhideWhenUsed="1"/>

</xml_diff>